<commit_message>
add  remote force overwrite local command!!
</commit_message>
<xml_diff>
--- a/Git使用/git学习总结.docx
+++ b/Git使用/git学习总结.docx
@@ -12,7 +12,6 @@
         <w:spacing w:line="360" w:lineRule="auto"/>
         <w:ind w:firstLineChars="0"/>
         <w:rPr>
-          <w:rFonts w:hint="eastAsia"/>
           <w:b/>
         </w:rPr>
       </w:pPr>
@@ -33,9 +32,6 @@
         </w:numPr>
         <w:spacing w:line="360" w:lineRule="auto"/>
         <w:ind w:firstLineChars="0"/>
-        <w:rPr>
-          <w:rFonts w:hint="eastAsia"/>
-        </w:rPr>
       </w:pPr>
       <w:r>
         <w:t>切换到要操作的项目文件夹</w:t>
@@ -50,10 +46,7 @@
         <w:t>命令行</w:t>
       </w:r>
       <w:r>
-        <w:t xml:space="preserve"> :</w:t>
-      </w:r>
-      <w:r>
-        <w:t> $ cd &lt;</w:t>
+        <w:t xml:space="preserve"> : $ cd &lt;</w:t>
       </w:r>
       <w:proofErr w:type="spellStart"/>
       <w:r>
@@ -73,9 +66,6 @@
         </w:numPr>
         <w:spacing w:line="360" w:lineRule="auto"/>
         <w:ind w:firstLineChars="0"/>
-        <w:rPr>
-          <w:rFonts w:hint="eastAsia"/>
-        </w:rPr>
       </w:pPr>
       <w:r>
         <w:t>查看项目的分支们</w:t>
@@ -87,10 +77,7 @@
         <w:t>包括本地和远程</w:t>
       </w:r>
       <w:r>
-        <w:t>)</w:t>
-      </w:r>
-      <w:r>
-        <w:t> </w:t>
+        <w:t>) </w:t>
       </w:r>
       <w:r>
         <w:br/>
@@ -99,10 +86,7 @@
         <w:t>命令行</w:t>
       </w:r>
       <w:r>
-        <w:t xml:space="preserve"> :</w:t>
-      </w:r>
-      <w:r>
-        <w:t xml:space="preserve"> $ </w:t>
+        <w:t xml:space="preserve"> : $ </w:t>
       </w:r>
       <w:proofErr w:type="spellStart"/>
       <w:r>
@@ -122,9 +106,6 @@
         </w:numPr>
         <w:spacing w:line="360" w:lineRule="auto"/>
         <w:ind w:firstLineChars="0"/>
-        <w:rPr>
-          <w:rFonts w:hint="eastAsia"/>
-        </w:rPr>
       </w:pPr>
       <w:r>
         <w:t>删除本地分支</w:t>
@@ -139,10 +120,7 @@
         <w:t>命令行</w:t>
       </w:r>
       <w:r>
-        <w:t xml:space="preserve"> :</w:t>
-      </w:r>
-      <w:r>
-        <w:t xml:space="preserve"> $ </w:t>
+        <w:t xml:space="preserve"> : $ </w:t>
       </w:r>
       <w:proofErr w:type="spellStart"/>
       <w:r>
@@ -170,9 +148,6 @@
         </w:numPr>
         <w:spacing w:line="360" w:lineRule="auto"/>
         <w:ind w:firstLineChars="0"/>
-        <w:rPr>
-          <w:rFonts w:hint="eastAsia"/>
-        </w:rPr>
       </w:pPr>
       <w:r>
         <w:t>删除远程分支</w:t>
@@ -187,10 +162,7 @@
         <w:t>命令行</w:t>
       </w:r>
       <w:r>
-        <w:t xml:space="preserve"> :</w:t>
-      </w:r>
-      <w:r>
-        <w:t xml:space="preserve"> $ </w:t>
+        <w:t xml:space="preserve"> : $ </w:t>
       </w:r>
       <w:proofErr w:type="spellStart"/>
       <w:r>
@@ -218,9 +190,6 @@
         </w:numPr>
         <w:spacing w:line="360" w:lineRule="auto"/>
         <w:ind w:firstLineChars="0"/>
-        <w:rPr>
-          <w:rFonts w:hint="eastAsia"/>
-        </w:rPr>
       </w:pPr>
       <w:r>
         <w:t>查看删除后分支们</w:t>
@@ -235,10 +204,7 @@
         <w:t>命令行</w:t>
       </w:r>
       <w:r>
-        <w:t xml:space="preserve"> :</w:t>
-      </w:r>
-      <w:r>
-        <w:t xml:space="preserve"> $ </w:t>
+        <w:t xml:space="preserve"> : $ </w:t>
       </w:r>
       <w:proofErr w:type="spellStart"/>
       <w:r>
@@ -262,7 +228,7 @@
           <w:b/>
         </w:rPr>
       </w:pPr>
-      <w:hyperlink r:id="rId6" w:history="1">
+      <w:hyperlink r:id="rId8" w:history="1">
         <w:r>
           <w:rPr>
             <w:rFonts w:hint="eastAsia"/>
@@ -311,9 +277,6 @@
       <w:pPr>
         <w:spacing w:line="360" w:lineRule="auto"/>
         <w:ind w:firstLineChars="200" w:firstLine="420"/>
-        <w:rPr>
-          <w:rFonts w:hint="eastAsia"/>
-        </w:rPr>
       </w:pPr>
       <w:proofErr w:type="spellStart"/>
       <w:proofErr w:type="gramStart"/>
@@ -340,9 +303,6 @@
         </w:numPr>
         <w:spacing w:line="360" w:lineRule="auto"/>
         <w:ind w:firstLineChars="0"/>
-        <w:rPr>
-          <w:rFonts w:hint="eastAsia"/>
-        </w:rPr>
       </w:pPr>
       <w:r>
         <w:t>把本地分支提交到远程仓库</w:t>
@@ -352,9 +312,6 @@
       <w:pPr>
         <w:spacing w:line="360" w:lineRule="auto"/>
         <w:ind w:firstLineChars="150" w:firstLine="315"/>
-        <w:rPr>
-          <w:rFonts w:hint="eastAsia"/>
-        </w:rPr>
       </w:pPr>
       <w:r>
         <w:t> </w:t>
@@ -385,7 +342,6 @@
         <w:spacing w:line="360" w:lineRule="auto"/>
         <w:ind w:firstLineChars="0"/>
         <w:rPr>
-          <w:rFonts w:hint="eastAsia"/>
           <w:b/>
         </w:rPr>
       </w:pPr>
@@ -422,31 +378,27 @@
         <w:spacing w:line="360" w:lineRule="auto"/>
         <w:ind w:firstLineChars="0"/>
         <w:rPr>
+          <w:b/>
+        </w:rPr>
+      </w:pPr>
+      <w:r>
+        <w:rPr>
           <w:rFonts w:hint="eastAsia"/>
           <w:b/>
         </w:rPr>
-      </w:pPr>
+        <w:t>方法</w:t>
+      </w:r>
       <w:r>
         <w:rPr>
           <w:rFonts w:hint="eastAsia"/>
           <w:b/>
         </w:rPr>
-        <w:t>方法</w:t>
-      </w:r>
-      <w:r>
-        <w:rPr>
-          <w:rFonts w:hint="eastAsia"/>
-          <w:b/>
-        </w:rPr>
         <w:t>1</w:t>
       </w:r>
     </w:p>
     <w:p>
       <w:pPr>
         <w:spacing w:line="360" w:lineRule="auto"/>
-        <w:rPr>
-          <w:rFonts w:hint="eastAsia"/>
-        </w:rPr>
       </w:pPr>
       <w:proofErr w:type="spellStart"/>
       <w:r>
@@ -460,57 +412,36 @@
         <w:rPr>
           <w:highlight w:val="yellow"/>
         </w:rPr>
-        <w:t xml:space="preserve"> checkout </w:t>
+        <w:t xml:space="preserve"> checkout -b </w:t>
       </w:r>
       <w:r>
         <w:rPr>
           <w:highlight w:val="yellow"/>
         </w:rPr>
-        <w:t>-b</w:t>
+        <w:t>本地分支名</w:t>
       </w:r>
       <w:r>
         <w:rPr>
           <w:highlight w:val="yellow"/>
         </w:rPr>
-        <w:t xml:space="preserve"> </w:t>
+        <w:t>x origin/</w:t>
       </w:r>
       <w:r>
         <w:rPr>
           <w:highlight w:val="yellow"/>
         </w:rPr>
-        <w:t>本地分支名</w:t>
+        <w:t>远程分支名</w:t>
       </w:r>
       <w:r>
         <w:rPr>
           <w:highlight w:val="yellow"/>
         </w:rPr>
-        <w:t>x origin</w:t>
-      </w:r>
-      <w:r>
-        <w:rPr>
-          <w:highlight w:val="yellow"/>
-        </w:rPr>
-        <w:t>/</w:t>
-      </w:r>
-      <w:r>
-        <w:rPr>
-          <w:highlight w:val="yellow"/>
-        </w:rPr>
-        <w:t>远程分支名</w:t>
-      </w:r>
-      <w:r>
-        <w:rPr>
-          <w:highlight w:val="yellow"/>
-        </w:rPr>
         <w:t>x</w:t>
       </w:r>
     </w:p>
     <w:p>
       <w:pPr>
         <w:spacing w:line="360" w:lineRule="auto"/>
-        <w:rPr>
-          <w:rFonts w:hint="eastAsia"/>
-        </w:rPr>
       </w:pPr>
       <w:r>
         <w:t>使用该方式会在本地新建分支</w:t>
@@ -538,31 +469,27 @@
         <w:spacing w:line="360" w:lineRule="auto"/>
         <w:ind w:firstLineChars="0"/>
         <w:rPr>
+          <w:b/>
+        </w:rPr>
+      </w:pPr>
+      <w:r>
+        <w:rPr>
           <w:rFonts w:hint="eastAsia"/>
           <w:b/>
         </w:rPr>
-      </w:pPr>
+        <w:t>方法</w:t>
+      </w:r>
       <w:r>
         <w:rPr>
           <w:rFonts w:hint="eastAsia"/>
           <w:b/>
         </w:rPr>
-        <w:t>方法</w:t>
-      </w:r>
-      <w:r>
-        <w:rPr>
-          <w:rFonts w:hint="eastAsia"/>
-          <w:b/>
-        </w:rPr>
         <w:t>2</w:t>
       </w:r>
     </w:p>
     <w:p>
       <w:pPr>
         <w:spacing w:line="360" w:lineRule="auto"/>
-        <w:rPr>
-          <w:rFonts w:hint="eastAsia"/>
-        </w:rPr>
       </w:pPr>
       <w:proofErr w:type="spellStart"/>
       <w:r>
@@ -602,15 +529,10 @@
         </w:rPr>
         <w:t>x</w:t>
       </w:r>
-      <w:bookmarkStart w:id="0" w:name="_GoBack"/>
-      <w:bookmarkEnd w:id="0"/>
     </w:p>
     <w:p>
       <w:pPr>
         <w:spacing w:line="360" w:lineRule="auto"/>
-        <w:rPr>
-          <w:rFonts w:hint="eastAsia"/>
-        </w:rPr>
       </w:pPr>
       <w:r>
         <w:t>使用该方式会在本地新建分支</w:t>
@@ -644,9 +566,247 @@
         <w:spacing w:line="360" w:lineRule="auto"/>
         <w:ind w:firstLineChars="0"/>
         <w:rPr>
+          <w:rFonts w:hint="eastAsia"/>
           <w:b/>
         </w:rPr>
       </w:pPr>
+      <w:r>
+        <w:rPr>
+          <w:rFonts w:hint="eastAsia"/>
+          <w:b/>
+        </w:rPr>
+        <w:t>强制覆盖本地代码</w:t>
+      </w:r>
+    </w:p>
+    <w:p>
+      <w:r>
+        <w:rPr>
+          <w:rFonts w:hint="eastAsia"/>
+        </w:rPr>
+        <w:t>方法</w:t>
+      </w:r>
+      <w:r>
+        <w:rPr>
+          <w:rFonts w:hint="eastAsia"/>
+        </w:rPr>
+        <w:t>1:</w:t>
+      </w:r>
+      <w:r>
+        <w:t>git</w:t>
+      </w:r>
+      <w:r>
+        <w:t>强制覆盖：</w:t>
+      </w:r>
+    </w:p>
+    <w:p>
+      <w:r>
+        <w:rPr>
+          <w:rFonts w:ascii="Microsoft YaHei Mono" w:hAnsi="Microsoft YaHei Mono"/>
+        </w:rPr>
+        <w:t>    </w:t>
+      </w:r>
+      <w:r>
+        <w:rPr>
+          <w:rFonts w:ascii="Microsoft YaHei Mono" w:hAnsi="Microsoft YaHei Mono" w:hint="eastAsia"/>
+        </w:rPr>
+        <w:t xml:space="preserve">              </w:t>
+      </w:r>
+      <w:proofErr w:type="spellStart"/>
+      <w:proofErr w:type="gramStart"/>
+      <w:r>
+        <w:rPr>
+          <w:rFonts w:ascii="Microsoft YaHei Mono" w:hAnsi="Microsoft YaHei Mono"/>
+        </w:rPr>
+        <w:t>git</w:t>
+      </w:r>
+      <w:proofErr w:type="spellEnd"/>
+      <w:proofErr w:type="gramEnd"/>
+      <w:r>
+        <w:rPr>
+          <w:rFonts w:ascii="Microsoft YaHei Mono" w:hAnsi="Microsoft YaHei Mono"/>
+        </w:rPr>
+        <w:t xml:space="preserve"> fetch --all</w:t>
+      </w:r>
+    </w:p>
+    <w:p>
+      <w:r>
+        <w:rPr>
+          <w:rFonts w:ascii="Microsoft YaHei Mono" w:hAnsi="Microsoft YaHei Mono"/>
+        </w:rPr>
+        <w:t xml:space="preserve">   </w:t>
+      </w:r>
+      <w:r>
+        <w:rPr>
+          <w:rFonts w:ascii="Microsoft YaHei Mono" w:hAnsi="Microsoft YaHei Mono" w:hint="eastAsia"/>
+        </w:rPr>
+        <w:t xml:space="preserve">              </w:t>
+      </w:r>
+      <w:r>
+        <w:rPr>
+          <w:rFonts w:ascii="Microsoft YaHei Mono" w:hAnsi="Microsoft YaHei Mono"/>
+        </w:rPr>
+        <w:t> </w:t>
+      </w:r>
+      <w:proofErr w:type="spellStart"/>
+      <w:proofErr w:type="gramStart"/>
+      <w:r>
+        <w:rPr>
+          <w:rFonts w:ascii="Microsoft YaHei Mono" w:hAnsi="Microsoft YaHei Mono"/>
+        </w:rPr>
+        <w:t>git</w:t>
+      </w:r>
+      <w:proofErr w:type="spellEnd"/>
+      <w:proofErr w:type="gramEnd"/>
+      <w:r>
+        <w:rPr>
+          <w:rFonts w:ascii="Microsoft YaHei Mono" w:hAnsi="Microsoft YaHei Mono"/>
+        </w:rPr>
+        <w:t xml:space="preserve"> reset --hard origin/master</w:t>
+      </w:r>
+    </w:p>
+    <w:p>
+      <w:r>
+        <w:rPr>
+          <w:rFonts w:ascii="Microsoft YaHei Mono" w:hAnsi="Microsoft YaHei Mono"/>
+        </w:rPr>
+        <w:t xml:space="preserve">   </w:t>
+      </w:r>
+      <w:r>
+        <w:rPr>
+          <w:rFonts w:ascii="Microsoft YaHei Mono" w:hAnsi="Microsoft YaHei Mono" w:hint="eastAsia"/>
+        </w:rPr>
+        <w:t xml:space="preserve">              </w:t>
+      </w:r>
+      <w:r>
+        <w:rPr>
+          <w:rFonts w:ascii="Microsoft YaHei Mono" w:hAnsi="Microsoft YaHei Mono"/>
+        </w:rPr>
+        <w:t> </w:t>
+      </w:r>
+      <w:proofErr w:type="spellStart"/>
+      <w:proofErr w:type="gramStart"/>
+      <w:r>
+        <w:rPr>
+          <w:rFonts w:ascii="Microsoft YaHei Mono" w:hAnsi="Microsoft YaHei Mono"/>
+        </w:rPr>
+        <w:t>git</w:t>
+      </w:r>
+      <w:proofErr w:type="spellEnd"/>
+      <w:proofErr w:type="gramEnd"/>
+      <w:r>
+        <w:rPr>
+          <w:rFonts w:ascii="Microsoft YaHei Mono" w:hAnsi="Microsoft YaHei Mono"/>
+        </w:rPr>
+        <w:t xml:space="preserve"> pull</w:t>
+      </w:r>
+    </w:p>
+    <w:p>
+      <w:r>
+        <w:rPr>
+          <w:rFonts w:hint="eastAsia"/>
+        </w:rPr>
+        <w:t>方法</w:t>
+      </w:r>
+      <w:r>
+        <w:rPr>
+          <w:rFonts w:hint="eastAsia"/>
+        </w:rPr>
+        <w:t>2:</w:t>
+      </w:r>
+      <w:r>
+        <w:t>git</w:t>
+      </w:r>
+      <w:r>
+        <w:t>强制覆盖本地命令（单条执行）：</w:t>
+      </w:r>
+    </w:p>
+    <w:p>
+      <w:r>
+        <w:t>    </w:t>
+      </w:r>
+      <w:proofErr w:type="spellStart"/>
+      <w:proofErr w:type="gramStart"/>
+      <w:r>
+        <w:rPr>
+          <w:rFonts w:ascii="Microsoft YaHei Mono" w:hAnsi="Microsoft YaHei Mono"/>
+          <w:color w:val="FF0000"/>
+          <w:highlight w:val="yellow"/>
+        </w:rPr>
+        <w:t>git</w:t>
+      </w:r>
+      <w:proofErr w:type="spellEnd"/>
+      <w:proofErr w:type="gramEnd"/>
+      <w:r>
+        <w:rPr>
+          <w:rFonts w:ascii="Microsoft YaHei Mono" w:hAnsi="Microsoft YaHei Mono"/>
+          <w:color w:val="FF0000"/>
+          <w:highlight w:val="yellow"/>
+        </w:rPr>
+        <w:t xml:space="preserve"> fetch --all &amp;&amp; </w:t>
+      </w:r>
+      <w:proofErr w:type="spellStart"/>
+      <w:r>
+        <w:rPr>
+          <w:rFonts w:ascii="Microsoft YaHei Mono" w:hAnsi="Microsoft YaHei Mono"/>
+          <w:color w:val="FF0000"/>
+          <w:highlight w:val="yellow"/>
+        </w:rPr>
+        <w:t>git</w:t>
+      </w:r>
+      <w:proofErr w:type="spellEnd"/>
+      <w:r>
+        <w:rPr>
+          <w:rFonts w:ascii="Microsoft YaHei Mono" w:hAnsi="Microsoft YaHei Mono"/>
+          <w:color w:val="FF0000"/>
+          <w:highlight w:val="yellow"/>
+        </w:rPr>
+        <w:t xml:space="preserve"> reset --hard origin/master &amp;&amp; </w:t>
+      </w:r>
+      <w:proofErr w:type="spellStart"/>
+      <w:r>
+        <w:rPr>
+          <w:rFonts w:ascii="Microsoft YaHei Mono" w:hAnsi="Microsoft YaHei Mono"/>
+          <w:color w:val="FF0000"/>
+          <w:highlight w:val="yellow"/>
+        </w:rPr>
+        <w:t>git</w:t>
+      </w:r>
+      <w:proofErr w:type="spellEnd"/>
+      <w:r>
+        <w:rPr>
+          <w:rFonts w:ascii="Microsoft YaHei Mono" w:hAnsi="Microsoft YaHei Mono"/>
+          <w:color w:val="FF0000"/>
+          <w:highlight w:val="yellow"/>
+        </w:rPr>
+        <w:t xml:space="preserve"> pull</w:t>
+      </w:r>
+    </w:p>
+    <w:p>
+      <w:pPr>
+        <w:pStyle w:val="a3"/>
+        <w:spacing w:line="360" w:lineRule="auto"/>
+        <w:ind w:left="420" w:firstLineChars="0" w:firstLine="0"/>
+        <w:rPr>
+          <w:rFonts w:hint="eastAsia"/>
+          <w:b/>
+        </w:rPr>
+      </w:pPr>
+    </w:p>
+    <w:p>
+      <w:pPr>
+        <w:pStyle w:val="a3"/>
+        <w:numPr>
+          <w:ilvl w:val="0"/>
+          <w:numId w:val="4"/>
+        </w:numPr>
+        <w:spacing w:line="360" w:lineRule="auto"/>
+        <w:ind w:firstLineChars="0"/>
+        <w:rPr>
+          <w:b/>
+        </w:rPr>
+      </w:pPr>
+      <w:bookmarkStart w:id="0" w:name="_GoBack"/>
+      <w:bookmarkEnd w:id="0"/>
     </w:p>
     <w:p>
       <w:pPr>
@@ -663,6 +823,44 @@
 </w:document>
 </file>
 
+<file path=word/endnotes.xml><?xml version="1.0" encoding="utf-8"?>
+<w:endnotes xmlns:wpc="http://schemas.microsoft.com/office/word/2010/wordprocessingCanvas" xmlns:mc="http://schemas.openxmlformats.org/markup-compatibility/2006" xmlns:o="urn:schemas-microsoft-com:office:office" xmlns:r="http://schemas.openxmlformats.org/officeDocument/2006/relationships" xmlns:m="http://schemas.openxmlformats.org/officeDocument/2006/math" xmlns:v="urn:schemas-microsoft-com:vml" xmlns:wp14="http://schemas.microsoft.com/office/word/2010/wordprocessingDrawing" xmlns:wp="http://schemas.openxmlformats.org/drawingml/2006/wordprocessingDrawing" xmlns:w10="urn:schemas-microsoft-com:office:word" xmlns:w="http://schemas.openxmlformats.org/wordprocessingml/2006/main" xmlns:w14="http://schemas.microsoft.com/office/word/2010/wordml" xmlns:wpg="http://schemas.microsoft.com/office/word/2010/wordprocessingGroup" xmlns:wpi="http://schemas.microsoft.com/office/word/2010/wordprocessingInk" xmlns:wne="http://schemas.microsoft.com/office/word/2006/wordml" xmlns:wps="http://schemas.microsoft.com/office/word/2010/wordprocessingShape" mc:Ignorable="w14 wp14">
+  <w:endnote w:type="separator" w:id="-1">
+    <w:p>
+      <w:r>
+        <w:separator/>
+      </w:r>
+    </w:p>
+  </w:endnote>
+  <w:endnote w:type="continuationSeparator" w:id="0">
+    <w:p>
+      <w:r>
+        <w:continuationSeparator/>
+      </w:r>
+    </w:p>
+  </w:endnote>
+</w:endnotes>
+</file>
+
+<file path=word/footnotes.xml><?xml version="1.0" encoding="utf-8"?>
+<w:footnotes xmlns:wpc="http://schemas.microsoft.com/office/word/2010/wordprocessingCanvas" xmlns:mc="http://schemas.openxmlformats.org/markup-compatibility/2006" xmlns:o="urn:schemas-microsoft-com:office:office" xmlns:r="http://schemas.openxmlformats.org/officeDocument/2006/relationships" xmlns:m="http://schemas.openxmlformats.org/officeDocument/2006/math" xmlns:v="urn:schemas-microsoft-com:vml" xmlns:wp14="http://schemas.microsoft.com/office/word/2010/wordprocessingDrawing" xmlns:wp="http://schemas.openxmlformats.org/drawingml/2006/wordprocessingDrawing" xmlns:w10="urn:schemas-microsoft-com:office:word" xmlns:w="http://schemas.openxmlformats.org/wordprocessingml/2006/main" xmlns:w14="http://schemas.microsoft.com/office/word/2010/wordml" xmlns:wpg="http://schemas.microsoft.com/office/word/2010/wordprocessingGroup" xmlns:wpi="http://schemas.microsoft.com/office/word/2010/wordprocessingInk" xmlns:wne="http://schemas.microsoft.com/office/word/2006/wordml" xmlns:wps="http://schemas.microsoft.com/office/word/2010/wordprocessingShape" mc:Ignorable="w14 wp14">
+  <w:footnote w:type="separator" w:id="-1">
+    <w:p>
+      <w:r>
+        <w:separator/>
+      </w:r>
+    </w:p>
+  </w:footnote>
+  <w:footnote w:type="continuationSeparator" w:id="0">
+    <w:p>
+      <w:r>
+        <w:continuationSeparator/>
+      </w:r>
+    </w:p>
+  </w:footnote>
+</w:footnotes>
+</file>
+
 <file path=word/numbering.xml><?xml version="1.0" encoding="utf-8"?>
 <w:numbering xmlns:wpc="http://schemas.microsoft.com/office/word/2010/wordprocessingCanvas" xmlns:mc="http://schemas.openxmlformats.org/markup-compatibility/2006" xmlns:o="urn:schemas-microsoft-com:office:office" xmlns:r="http://schemas.openxmlformats.org/officeDocument/2006/relationships" xmlns:m="http://schemas.openxmlformats.org/officeDocument/2006/math" xmlns:v="urn:schemas-microsoft-com:vml" xmlns:wp14="http://schemas.microsoft.com/office/word/2010/wordprocessingDrawing" xmlns:wp="http://schemas.openxmlformats.org/drawingml/2006/wordprocessingDrawing" xmlns:w10="urn:schemas-microsoft-com:office:word" xmlns:w="http://schemas.openxmlformats.org/wordprocessingml/2006/main" xmlns:w14="http://schemas.microsoft.com/office/word/2010/wordml" xmlns:wpg="http://schemas.microsoft.com/office/word/2010/wordprocessingGroup" xmlns:wpi="http://schemas.microsoft.com/office/word/2010/wordprocessingInk" xmlns:wne="http://schemas.microsoft.com/office/word/2006/wordml" xmlns:wps="http://schemas.microsoft.com/office/word/2010/wordprocessingShape" mc:Ignorable="w14 wp14">
   <w:abstractNum w:abstractNumId="0">
@@ -754,7 +952,7 @@
   <w:abstractNum w:abstractNumId="1">
     <w:nsid w:val="291D0757"/>
     <w:multiLevelType w:val="hybridMultilevel"/>
-    <w:tmpl w:val="A5B0E204"/>
+    <w:tmpl w:val="EC1A3D7E"/>
     <w:lvl w:ilvl="0" w:tplc="0409000F">
       <w:start w:val="1"/>
       <w:numFmt w:val="decimal"/>
@@ -1584,6 +1782,71 @@
     <w:basedOn w:val="a0"/>
     <w:rsid w:val="00C755EA"/>
   </w:style>
+  <w:style w:type="paragraph" w:styleId="a6">
+    <w:name w:val="header"/>
+    <w:basedOn w:val="a"/>
+    <w:link w:val="Char"/>
+    <w:uiPriority w:val="99"/>
+    <w:unhideWhenUsed/>
+    <w:rsid w:val="002D23F5"/>
+    <w:pPr>
+      <w:pBdr>
+        <w:bottom w:val="single" w:sz="6" w:space="1" w:color="auto"/>
+      </w:pBdr>
+      <w:tabs>
+        <w:tab w:val="center" w:pos="4153"/>
+        <w:tab w:val="right" w:pos="8306"/>
+      </w:tabs>
+      <w:snapToGrid w:val="0"/>
+      <w:jc w:val="center"/>
+    </w:pPr>
+    <w:rPr>
+      <w:sz w:val="18"/>
+      <w:szCs w:val="18"/>
+    </w:rPr>
+  </w:style>
+  <w:style w:type="character" w:customStyle="1" w:styleId="Char">
+    <w:name w:val="页眉 Char"/>
+    <w:basedOn w:val="a0"/>
+    <w:link w:val="a6"/>
+    <w:uiPriority w:val="99"/>
+    <w:rsid w:val="002D23F5"/>
+    <w:rPr>
+      <w:sz w:val="18"/>
+      <w:szCs w:val="18"/>
+    </w:rPr>
+  </w:style>
+  <w:style w:type="paragraph" w:styleId="a7">
+    <w:name w:val="footer"/>
+    <w:basedOn w:val="a"/>
+    <w:link w:val="Char0"/>
+    <w:uiPriority w:val="99"/>
+    <w:unhideWhenUsed/>
+    <w:rsid w:val="002D23F5"/>
+    <w:pPr>
+      <w:tabs>
+        <w:tab w:val="center" w:pos="4153"/>
+        <w:tab w:val="right" w:pos="8306"/>
+      </w:tabs>
+      <w:snapToGrid w:val="0"/>
+      <w:jc w:val="left"/>
+    </w:pPr>
+    <w:rPr>
+      <w:sz w:val="18"/>
+      <w:szCs w:val="18"/>
+    </w:rPr>
+  </w:style>
+  <w:style w:type="character" w:customStyle="1" w:styleId="Char0">
+    <w:name w:val="页脚 Char"/>
+    <w:basedOn w:val="a0"/>
+    <w:link w:val="a7"/>
+    <w:uiPriority w:val="99"/>
+    <w:rsid w:val="002D23F5"/>
+    <w:rPr>
+      <w:sz w:val="18"/>
+      <w:szCs w:val="18"/>
+    </w:rPr>
+  </w:style>
 </w:styles>
 </file>
 
@@ -1879,6 +2142,71 @@
     <w:name w:val="hljs-subst"/>
     <w:basedOn w:val="a0"/>
     <w:rsid w:val="00C755EA"/>
+  </w:style>
+  <w:style w:type="paragraph" w:styleId="a6">
+    <w:name w:val="header"/>
+    <w:basedOn w:val="a"/>
+    <w:link w:val="Char"/>
+    <w:uiPriority w:val="99"/>
+    <w:unhideWhenUsed/>
+    <w:rsid w:val="002D23F5"/>
+    <w:pPr>
+      <w:pBdr>
+        <w:bottom w:val="single" w:sz="6" w:space="1" w:color="auto"/>
+      </w:pBdr>
+      <w:tabs>
+        <w:tab w:val="center" w:pos="4153"/>
+        <w:tab w:val="right" w:pos="8306"/>
+      </w:tabs>
+      <w:snapToGrid w:val="0"/>
+      <w:jc w:val="center"/>
+    </w:pPr>
+    <w:rPr>
+      <w:sz w:val="18"/>
+      <w:szCs w:val="18"/>
+    </w:rPr>
+  </w:style>
+  <w:style w:type="character" w:customStyle="1" w:styleId="Char">
+    <w:name w:val="页眉 Char"/>
+    <w:basedOn w:val="a0"/>
+    <w:link w:val="a6"/>
+    <w:uiPriority w:val="99"/>
+    <w:rsid w:val="002D23F5"/>
+    <w:rPr>
+      <w:sz w:val="18"/>
+      <w:szCs w:val="18"/>
+    </w:rPr>
+  </w:style>
+  <w:style w:type="paragraph" w:styleId="a7">
+    <w:name w:val="footer"/>
+    <w:basedOn w:val="a"/>
+    <w:link w:val="Char0"/>
+    <w:uiPriority w:val="99"/>
+    <w:unhideWhenUsed/>
+    <w:rsid w:val="002D23F5"/>
+    <w:pPr>
+      <w:tabs>
+        <w:tab w:val="center" w:pos="4153"/>
+        <w:tab w:val="right" w:pos="8306"/>
+      </w:tabs>
+      <w:snapToGrid w:val="0"/>
+      <w:jc w:val="left"/>
+    </w:pPr>
+    <w:rPr>
+      <w:sz w:val="18"/>
+      <w:szCs w:val="18"/>
+    </w:rPr>
+  </w:style>
+  <w:style w:type="character" w:customStyle="1" w:styleId="Char0">
+    <w:name w:val="页脚 Char"/>
+    <w:basedOn w:val="a0"/>
+    <w:link w:val="a7"/>
+    <w:uiPriority w:val="99"/>
+    <w:rsid w:val="002D23F5"/>
+    <w:rPr>
+      <w:sz w:val="18"/>
+      <w:szCs w:val="18"/>
+    </w:rPr>
   </w:style>
 </w:styles>
 </file>

</xml_diff>